<commit_message>
Rajout d'un fichier récapitulatif à consulter
+Rajout des tâches
+Recapitulatif
Si vous voyez un truc à changer hésitez pas !
</commit_message>
<xml_diff>
--- a/Repartition des taches.docx
+++ b/Repartition des taches.docx
@@ -44,6 +44,7 @@
           <w:u w:val="single"/>
         </w:rPr>
       </w:pPr>
+      <w:proofErr w:type="spellStart"/>
       <w:r>
         <w:rPr>
           <w:b/>
@@ -52,10 +53,11 @@
         </w:rPr>
         <w:t>Emerich</w:t>
       </w:r>
-    </w:p>
-    <w:p>
-      <w:pPr>
-        <w:pStyle w:val="Paragraphedeliste"/>
+      <w:proofErr w:type="spellEnd"/>
+    </w:p>
+    <w:p>
+      <w:pPr>
+        <w:pStyle w:val="ListParagraph"/>
         <w:numPr>
           <w:ilvl w:val="0"/>
           <w:numId w:val="4"/>
@@ -70,7 +72,7 @@
     </w:p>
     <w:p>
       <w:pPr>
-        <w:pStyle w:val="Paragraphedeliste"/>
+        <w:pStyle w:val="ListParagraph"/>
         <w:numPr>
           <w:ilvl w:val="0"/>
           <w:numId w:val="4"/>
@@ -82,7 +84,7 @@
     </w:p>
     <w:p>
       <w:pPr>
-        <w:pStyle w:val="Paragraphedeliste"/>
+        <w:pStyle w:val="ListParagraph"/>
         <w:numPr>
           <w:ilvl w:val="0"/>
           <w:numId w:val="4"/>
@@ -94,7 +96,7 @@
     </w:p>
     <w:p>
       <w:pPr>
-        <w:pStyle w:val="Paragraphedeliste"/>
+        <w:pStyle w:val="ListParagraph"/>
         <w:numPr>
           <w:ilvl w:val="0"/>
           <w:numId w:val="4"/>
@@ -106,7 +108,7 @@
     </w:p>
     <w:p>
       <w:pPr>
-        <w:pStyle w:val="Paragraphedeliste"/>
+        <w:pStyle w:val="ListParagraph"/>
         <w:numPr>
           <w:ilvl w:val="1"/>
           <w:numId w:val="4"/>
@@ -118,7 +120,7 @@
     </w:p>
     <w:p>
       <w:pPr>
-        <w:pStyle w:val="Paragraphedeliste"/>
+        <w:pStyle w:val="ListParagraph"/>
         <w:numPr>
           <w:ilvl w:val="1"/>
           <w:numId w:val="4"/>
@@ -130,13 +132,13 @@
     </w:p>
     <w:p>
       <w:pPr>
-        <w:pStyle w:val="Paragraphedeliste"/>
+        <w:pStyle w:val="ListParagraph"/>
         <w:ind w:left="1440"/>
       </w:pPr>
     </w:p>
     <w:p>
       <w:pPr>
-        <w:pStyle w:val="Paragraphedeliste"/>
+        <w:pStyle w:val="ListParagraph"/>
         <w:numPr>
           <w:ilvl w:val="0"/>
           <w:numId w:val="4"/>
@@ -148,7 +150,7 @@
     </w:p>
     <w:p>
       <w:pPr>
-        <w:pStyle w:val="Paragraphedeliste"/>
+        <w:pStyle w:val="ListParagraph"/>
         <w:numPr>
           <w:ilvl w:val="1"/>
           <w:numId w:val="4"/>
@@ -160,7 +162,7 @@
     </w:p>
     <w:p>
       <w:pPr>
-        <w:pStyle w:val="Paragraphedeliste"/>
+        <w:pStyle w:val="ListParagraph"/>
         <w:numPr>
           <w:ilvl w:val="1"/>
           <w:numId w:val="4"/>
@@ -172,7 +174,7 @@
     </w:p>
     <w:p>
       <w:pPr>
-        <w:pStyle w:val="Paragraphedeliste"/>
+        <w:pStyle w:val="ListParagraph"/>
         <w:numPr>
           <w:ilvl w:val="1"/>
           <w:numId w:val="4"/>
@@ -184,7 +186,7 @@
     </w:p>
     <w:p>
       <w:pPr>
-        <w:pStyle w:val="Paragraphedeliste"/>
+        <w:pStyle w:val="ListParagraph"/>
         <w:numPr>
           <w:ilvl w:val="1"/>
           <w:numId w:val="4"/>
@@ -196,7 +198,7 @@
     </w:p>
     <w:p>
       <w:pPr>
-        <w:pStyle w:val="Paragraphedeliste"/>
+        <w:pStyle w:val="ListParagraph"/>
         <w:numPr>
           <w:ilvl w:val="1"/>
           <w:numId w:val="4"/>
@@ -208,7 +210,7 @@
     </w:p>
     <w:p>
       <w:pPr>
-        <w:pStyle w:val="Paragraphedeliste"/>
+        <w:pStyle w:val="ListParagraph"/>
         <w:numPr>
           <w:ilvl w:val="1"/>
           <w:numId w:val="4"/>
@@ -220,7 +222,7 @@
     </w:p>
     <w:p>
       <w:pPr>
-        <w:pStyle w:val="Paragraphedeliste"/>
+        <w:pStyle w:val="ListParagraph"/>
         <w:numPr>
           <w:ilvl w:val="1"/>
           <w:numId w:val="4"/>
@@ -232,13 +234,13 @@
     </w:p>
     <w:p>
       <w:pPr>
-        <w:pStyle w:val="Paragraphedeliste"/>
+        <w:pStyle w:val="ListParagraph"/>
         <w:ind w:left="1440"/>
       </w:pPr>
     </w:p>
     <w:p>
       <w:pPr>
-        <w:pStyle w:val="Paragraphedeliste"/>
+        <w:pStyle w:val="ListParagraph"/>
         <w:numPr>
           <w:ilvl w:val="0"/>
           <w:numId w:val="4"/>
@@ -256,7 +258,7 @@
     </w:p>
     <w:p>
       <w:pPr>
-        <w:pStyle w:val="Paragraphedeliste"/>
+        <w:pStyle w:val="ListParagraph"/>
         <w:numPr>
           <w:ilvl w:val="1"/>
           <w:numId w:val="4"/>
@@ -268,7 +270,7 @@
     </w:p>
     <w:p>
       <w:pPr>
-        <w:pStyle w:val="Paragraphedeliste"/>
+        <w:pStyle w:val="ListParagraph"/>
         <w:numPr>
           <w:ilvl w:val="1"/>
           <w:numId w:val="4"/>
@@ -280,7 +282,7 @@
     </w:p>
     <w:p>
       <w:pPr>
-        <w:pStyle w:val="Paragraphedeliste"/>
+        <w:pStyle w:val="ListParagraph"/>
         <w:numPr>
           <w:ilvl w:val="1"/>
           <w:numId w:val="4"/>
@@ -292,7 +294,7 @@
     </w:p>
     <w:p>
       <w:pPr>
-        <w:pStyle w:val="Paragraphedeliste"/>
+        <w:pStyle w:val="ListParagraph"/>
         <w:numPr>
           <w:ilvl w:val="1"/>
           <w:numId w:val="4"/>
@@ -304,13 +306,13 @@
     </w:p>
     <w:p>
       <w:pPr>
-        <w:pStyle w:val="Paragraphedeliste"/>
+        <w:pStyle w:val="ListParagraph"/>
         <w:ind w:left="1440"/>
       </w:pPr>
     </w:p>
     <w:p>
       <w:pPr>
-        <w:pStyle w:val="Paragraphedeliste"/>
+        <w:pStyle w:val="ListParagraph"/>
         <w:numPr>
           <w:ilvl w:val="0"/>
           <w:numId w:val="4"/>
@@ -322,7 +324,7 @@
     </w:p>
     <w:p>
       <w:pPr>
-        <w:pStyle w:val="Paragraphedeliste"/>
+        <w:pStyle w:val="ListParagraph"/>
         <w:numPr>
           <w:ilvl w:val="0"/>
           <w:numId w:val="2"/>
@@ -334,7 +336,7 @@
     </w:p>
     <w:p>
       <w:pPr>
-        <w:pStyle w:val="Paragraphedeliste"/>
+        <w:pStyle w:val="ListParagraph"/>
         <w:numPr>
           <w:ilvl w:val="1"/>
           <w:numId w:val="2"/>
@@ -346,7 +348,7 @@
     </w:p>
     <w:p>
       <w:pPr>
-        <w:pStyle w:val="Paragraphedeliste"/>
+        <w:pStyle w:val="ListParagraph"/>
         <w:numPr>
           <w:ilvl w:val="1"/>
           <w:numId w:val="2"/>
@@ -359,12 +361,17 @@
         <w:t>BDD</w:t>
       </w:r>
       <w:r>
-        <w:t xml:space="preserve"> et implémentation avec le code de Yéhouda</w:t>
-      </w:r>
-    </w:p>
-    <w:p>
-      <w:pPr>
-        <w:pStyle w:val="Paragraphedeliste"/>
+        <w:t xml:space="preserve"> et implémentation avec le code de </w:t>
+      </w:r>
+      <w:proofErr w:type="spellStart"/>
+      <w:r>
+        <w:t>Yéhouda</w:t>
+      </w:r>
+      <w:proofErr w:type="spellEnd"/>
+    </w:p>
+    <w:p>
+      <w:pPr>
+        <w:pStyle w:val="ListParagraph"/>
         <w:numPr>
           <w:ilvl w:val="0"/>
           <w:numId w:val="2"/>
@@ -376,19 +383,27 @@
     </w:p>
     <w:p>
       <w:pPr>
-        <w:pStyle w:val="Paragraphedeliste"/>
+        <w:pStyle w:val="ListParagraph"/>
         <w:numPr>
           <w:ilvl w:val="1"/>
           <w:numId w:val="2"/>
         </w:numPr>
       </w:pPr>
       <w:r>
-        <w:t>Création de la classe application contenant le main</w:t>
-      </w:r>
-    </w:p>
-    <w:p>
-      <w:pPr>
-        <w:pStyle w:val="Paragraphedeliste"/>
+        <w:t xml:space="preserve">Création de la classe application contenant </w:t>
+      </w:r>
+      <w:proofErr w:type="gramStart"/>
+      <w:r>
+        <w:t>le</w:t>
+      </w:r>
+      <w:proofErr w:type="gramEnd"/>
+      <w:r>
+        <w:t xml:space="preserve"> main</w:t>
+      </w:r>
+    </w:p>
+    <w:p>
+      <w:pPr>
+        <w:pStyle w:val="ListParagraph"/>
         <w:numPr>
           <w:ilvl w:val="0"/>
           <w:numId w:val="2"/>
@@ -400,14 +415,22 @@
     </w:p>
     <w:p>
       <w:pPr>
-        <w:pStyle w:val="Paragraphedeliste"/>
+        <w:pStyle w:val="ListParagraph"/>
         <w:numPr>
           <w:ilvl w:val="1"/>
           <w:numId w:val="2"/>
         </w:numPr>
       </w:pPr>
       <w:r>
-        <w:t>Création de la classe MyUI représentant l’IHM</w:t>
+        <w:t xml:space="preserve">Création de la classe </w:t>
+      </w:r>
+      <w:proofErr w:type="spellStart"/>
+      <w:r>
+        <w:t>MyUI</w:t>
+      </w:r>
+      <w:proofErr w:type="spellEnd"/>
+      <w:r>
+        <w:t xml:space="preserve"> représentant l’IHM</w:t>
       </w:r>
     </w:p>
     <w:p>
@@ -429,6 +452,7 @@
           <w:u w:val="single"/>
         </w:rPr>
       </w:pPr>
+      <w:proofErr w:type="spellStart"/>
       <w:r>
         <w:rPr>
           <w:b/>
@@ -446,10 +470,11 @@
         </w:rPr>
         <w:t>houda</w:t>
       </w:r>
-    </w:p>
-    <w:p>
-      <w:pPr>
-        <w:pStyle w:val="Paragraphedeliste"/>
+      <w:proofErr w:type="spellEnd"/>
+    </w:p>
+    <w:p>
+      <w:pPr>
+        <w:pStyle w:val="ListParagraph"/>
         <w:numPr>
           <w:ilvl w:val="0"/>
           <w:numId w:val="3"/>
@@ -459,10 +484,21 @@
         <w:t>Création de l’ébauche du site et du logo</w:t>
       </w:r>
       <w:r>
-        <w:t xml:space="preserve"> (logo créé avec Emerich Imbart</w:t>
-      </w:r>
-      <w:bookmarkStart w:id="0" w:name="_GoBack"/>
-      <w:bookmarkEnd w:id="0"/>
+        <w:t xml:space="preserve"> (logo créé avec </w:t>
+      </w:r>
+      <w:proofErr w:type="spellStart"/>
+      <w:r>
+        <w:t>Emerich</w:t>
+      </w:r>
+      <w:proofErr w:type="spellEnd"/>
+      <w:r>
+        <w:t xml:space="preserve"> </w:t>
+      </w:r>
+      <w:proofErr w:type="spellStart"/>
+      <w:r>
+        <w:t>Imbart</w:t>
+      </w:r>
+      <w:proofErr w:type="spellEnd"/>
       <w:r>
         <w:t>)</w:t>
       </w:r>
@@ -472,7 +508,7 @@
     </w:p>
     <w:p>
       <w:pPr>
-        <w:pStyle w:val="Paragraphedeliste"/>
+        <w:pStyle w:val="ListParagraph"/>
         <w:numPr>
           <w:ilvl w:val="0"/>
           <w:numId w:val="3"/>
@@ -484,7 +520,7 @@
     </w:p>
     <w:p>
       <w:pPr>
-        <w:pStyle w:val="Paragraphedeliste"/>
+        <w:pStyle w:val="ListParagraph"/>
         <w:numPr>
           <w:ilvl w:val="0"/>
           <w:numId w:val="3"/>
@@ -496,7 +532,7 @@
     </w:p>
     <w:p>
       <w:pPr>
-        <w:pStyle w:val="Paragraphedeliste"/>
+        <w:pStyle w:val="ListParagraph"/>
         <w:numPr>
           <w:ilvl w:val="1"/>
           <w:numId w:val="3"/>
@@ -508,7 +544,7 @@
     </w:p>
     <w:p>
       <w:pPr>
-        <w:pStyle w:val="Paragraphedeliste"/>
+        <w:pStyle w:val="ListParagraph"/>
         <w:numPr>
           <w:ilvl w:val="1"/>
           <w:numId w:val="3"/>
@@ -520,7 +556,7 @@
     </w:p>
     <w:p>
       <w:pPr>
-        <w:pStyle w:val="Paragraphedeliste"/>
+        <w:pStyle w:val="ListParagraph"/>
         <w:numPr>
           <w:ilvl w:val="1"/>
           <w:numId w:val="3"/>
@@ -532,7 +568,7 @@
     </w:p>
     <w:p>
       <w:pPr>
-        <w:pStyle w:val="Paragraphedeliste"/>
+        <w:pStyle w:val="ListParagraph"/>
         <w:numPr>
           <w:ilvl w:val="0"/>
           <w:numId w:val="3"/>
@@ -547,7 +583,7 @@
     </w:p>
     <w:p>
       <w:pPr>
-        <w:pStyle w:val="Paragraphedeliste"/>
+        <w:pStyle w:val="ListParagraph"/>
         <w:numPr>
           <w:ilvl w:val="1"/>
           <w:numId w:val="3"/>
@@ -559,7 +595,7 @@
     </w:p>
     <w:p>
       <w:pPr>
-        <w:pStyle w:val="Paragraphedeliste"/>
+        <w:pStyle w:val="ListParagraph"/>
         <w:numPr>
           <w:ilvl w:val="1"/>
           <w:numId w:val="3"/>
@@ -571,7 +607,7 @@
     </w:p>
     <w:p>
       <w:pPr>
-        <w:pStyle w:val="Paragraphedeliste"/>
+        <w:pStyle w:val="ListParagraph"/>
         <w:numPr>
           <w:ilvl w:val="1"/>
           <w:numId w:val="3"/>
@@ -583,7 +619,7 @@
     </w:p>
     <w:p>
       <w:pPr>
-        <w:pStyle w:val="Paragraphedeliste"/>
+        <w:pStyle w:val="ListParagraph"/>
         <w:numPr>
           <w:ilvl w:val="0"/>
           <w:numId w:val="3"/>
@@ -606,6 +642,7 @@
           <w:u w:val="single"/>
         </w:rPr>
       </w:pPr>
+      <w:proofErr w:type="spellStart"/>
       <w:r>
         <w:rPr>
           <w:b/>
@@ -615,10 +652,11 @@
         <w:lastRenderedPageBreak/>
         <w:t>Reda</w:t>
       </w:r>
-    </w:p>
-    <w:p>
-      <w:pPr>
-        <w:pStyle w:val="Paragraphedeliste"/>
+      <w:proofErr w:type="spellEnd"/>
+    </w:p>
+    <w:p>
+      <w:pPr>
+        <w:pStyle w:val="ListParagraph"/>
         <w:numPr>
           <w:ilvl w:val="0"/>
           <w:numId w:val="3"/>
@@ -633,11 +671,226 @@
     </w:p>
     <w:p>
       <w:pPr>
-        <w:pStyle w:val="Paragraphedeliste"/>
+        <w:pStyle w:val="ListParagraph"/>
         <w:numPr>
           <w:ilvl w:val="0"/>
-          <w:numId w:val="3"/>
-        </w:numPr>
+          <w:numId w:val="4"/>
+        </w:numPr>
+        <w:ind w:left="405"/>
+      </w:pPr>
+      <w:r>
+        <w:t>Développement</w:t>
+      </w:r>
+      <w:r>
+        <w:t xml:space="preserve"> des packages de l'application lourde </w:t>
+      </w:r>
+    </w:p>
+    <w:p>
+      <w:pPr>
+        <w:pStyle w:val="ListParagraph"/>
+        <w:numPr>
+          <w:ilvl w:val="0"/>
+          <w:numId w:val="2"/>
+        </w:numPr>
+      </w:pPr>
+      <w:r>
+        <w:t>Package de traitement</w:t>
+      </w:r>
+    </w:p>
+    <w:p>
+      <w:pPr>
+        <w:pStyle w:val="ListParagraph"/>
+        <w:numPr>
+          <w:ilvl w:val="1"/>
+          <w:numId w:val="2"/>
+        </w:numPr>
+      </w:pPr>
+      <w:r>
+        <w:t xml:space="preserve">Création de la classe </w:t>
+      </w:r>
+      <w:r>
+        <w:t>Table</w:t>
+      </w:r>
+    </w:p>
+    <w:p>
+      <w:pPr>
+        <w:pStyle w:val="ListParagraph"/>
+        <w:numPr>
+          <w:ilvl w:val="1"/>
+          <w:numId w:val="2"/>
+        </w:numPr>
+      </w:pPr>
+      <w:r>
+        <w:t xml:space="preserve">Création de la classe </w:t>
+      </w:r>
+      <w:r>
+        <w:t xml:space="preserve">de la classe </w:t>
+      </w:r>
+      <w:proofErr w:type="spellStart"/>
+      <w:r>
+        <w:t>TableModel</w:t>
+      </w:r>
+      <w:proofErr w:type="spellEnd"/>
+    </w:p>
+    <w:p>
+      <w:pPr>
+        <w:pStyle w:val="ListParagraph"/>
+        <w:numPr>
+          <w:ilvl w:val="1"/>
+          <w:numId w:val="2"/>
+        </w:numPr>
+      </w:pPr>
+      <w:r>
+        <w:t xml:space="preserve">Développement de la classe Transmission avec </w:t>
+      </w:r>
+      <w:proofErr w:type="spellStart"/>
+      <w:r>
+        <w:t>Emerich</w:t>
+      </w:r>
+      <w:proofErr w:type="spellEnd"/>
+    </w:p>
+    <w:p>
+      <w:pPr>
+        <w:pStyle w:val="ListParagraph"/>
+        <w:numPr>
+          <w:ilvl w:val="0"/>
+          <w:numId w:val="2"/>
+        </w:numPr>
+      </w:pPr>
+      <w:r>
+        <w:t>Package de gestion graphique</w:t>
+      </w:r>
+    </w:p>
+    <w:p>
+      <w:pPr>
+        <w:pStyle w:val="ListParagraph"/>
+        <w:numPr>
+          <w:ilvl w:val="1"/>
+          <w:numId w:val="2"/>
+        </w:numPr>
+      </w:pPr>
+      <w:r>
+        <w:t xml:space="preserve">Développement </w:t>
+      </w:r>
+      <w:r>
+        <w:t xml:space="preserve">de la classe </w:t>
+      </w:r>
+      <w:proofErr w:type="spellStart"/>
+      <w:r>
+        <w:t>MyUI</w:t>
+      </w:r>
+      <w:proofErr w:type="spellEnd"/>
+      <w:r>
+        <w:t xml:space="preserve"> représentant l’IHM</w:t>
+      </w:r>
+    </w:p>
+    <w:p>
+      <w:pPr>
+        <w:pStyle w:val="ListParagraph"/>
+        <w:numPr>
+          <w:ilvl w:val="0"/>
+          <w:numId w:val="4"/>
+        </w:numPr>
+        <w:ind w:left="405"/>
+      </w:pPr>
+      <w:r>
+        <w:t>Développement</w:t>
+      </w:r>
+      <w:r>
+        <w:t xml:space="preserve"> des packages de l'application mobiles</w:t>
+      </w:r>
+      <w:r>
+        <w:t xml:space="preserve"> </w:t>
+      </w:r>
+    </w:p>
+    <w:p>
+      <w:pPr>
+        <w:pStyle w:val="ListParagraph"/>
+        <w:numPr>
+          <w:ilvl w:val="0"/>
+          <w:numId w:val="2"/>
+        </w:numPr>
+      </w:pPr>
+      <w:r>
+        <w:t>Package de traitement</w:t>
+      </w:r>
+    </w:p>
+    <w:p>
+      <w:pPr>
+        <w:pStyle w:val="ListParagraph"/>
+        <w:numPr>
+          <w:ilvl w:val="1"/>
+          <w:numId w:val="2"/>
+        </w:numPr>
+      </w:pPr>
+      <w:r>
+        <w:t xml:space="preserve">Création de la classe </w:t>
+      </w:r>
+      <w:proofErr w:type="spellStart"/>
+      <w:r>
+        <w:t>SocketSyncTask</w:t>
+      </w:r>
+      <w:proofErr w:type="spellEnd"/>
+      <w:r>
+        <w:t xml:space="preserve"> (communication socket avec le serveur)</w:t>
+      </w:r>
+    </w:p>
+    <w:p>
+      <w:pPr>
+        <w:pStyle w:val="ListParagraph"/>
+        <w:numPr>
+          <w:ilvl w:val="1"/>
+          <w:numId w:val="2"/>
+        </w:numPr>
+      </w:pPr>
+      <w:r>
+        <w:t xml:space="preserve">Développement des </w:t>
+      </w:r>
+      <w:proofErr w:type="spellStart"/>
+      <w:r>
+        <w:t>listeners</w:t>
+      </w:r>
+      <w:proofErr w:type="spellEnd"/>
+      <w:r>
+        <w:t xml:space="preserve"> </w:t>
+      </w:r>
+      <w:bookmarkStart w:id="0" w:name="_GoBack"/>
+      <w:bookmarkEnd w:id="0"/>
+    </w:p>
+    <w:p>
+      <w:pPr>
+        <w:pStyle w:val="ListParagraph"/>
+        <w:numPr>
+          <w:ilvl w:val="0"/>
+          <w:numId w:val="2"/>
+        </w:numPr>
+      </w:pPr>
+      <w:r>
+        <w:t>Package de gestion graphique</w:t>
+      </w:r>
+    </w:p>
+    <w:p>
+      <w:pPr>
+        <w:pStyle w:val="ListParagraph"/>
+        <w:numPr>
+          <w:ilvl w:val="1"/>
+          <w:numId w:val="2"/>
+        </w:numPr>
+      </w:pPr>
+      <w:r>
+        <w:t xml:space="preserve">Remodelage visuel de l’application mobile </w:t>
+      </w:r>
+    </w:p>
+    <w:p/>
+    <w:p>
+      <w:pPr>
+        <w:ind w:left="45"/>
+      </w:pPr>
+    </w:p>
+    <w:p>
+      <w:pPr>
+        <w:pStyle w:val="ListParagraph"/>
+        <w:ind w:left="405"/>
       </w:pPr>
     </w:p>
     <w:sectPr>
@@ -680,7 +933,7 @@
         <w:rFonts w:ascii="Courier New" w:hAnsi="Courier New" w:cs="Courier New" w:hint="default"/>
       </w:rPr>
     </w:lvl>
-    <w:lvl w:ilvl="2" w:tplc="040C0005" w:tentative="1">
+    <w:lvl w:ilvl="2" w:tplc="040C0005">
       <w:start w:val="1"/>
       <w:numFmt w:val="bullet"/>
       <w:lvlText w:val=""/>
@@ -1365,11 +1618,11 @@
     <w:name w:val="Normal"/>
     <w:qFormat/>
   </w:style>
-  <w:style w:type="paragraph" w:styleId="Titre2">
+  <w:style w:type="paragraph" w:styleId="Heading2">
     <w:name w:val="heading 2"/>
     <w:basedOn w:val="Normal"/>
     <w:next w:val="Normal"/>
-    <w:link w:val="Titre2Car"/>
+    <w:link w:val="Heading2Char"/>
     <w:autoRedefine/>
     <w:uiPriority w:val="9"/>
     <w:unhideWhenUsed/>
@@ -1391,13 +1644,13 @@
       <w:szCs w:val="26"/>
     </w:rPr>
   </w:style>
-  <w:style w:type="character" w:default="1" w:styleId="Policepardfaut">
+  <w:style w:type="character" w:default="1" w:styleId="DefaultParagraphFont">
     <w:name w:val="Default Paragraph Font"/>
     <w:uiPriority w:val="1"/>
     <w:semiHidden/>
     <w:unhideWhenUsed/>
   </w:style>
-  <w:style w:type="table" w:default="1" w:styleId="TableauNormal">
+  <w:style w:type="table" w:default="1" w:styleId="TableNormal">
     <w:name w:val="Normal Table"/>
     <w:uiPriority w:val="99"/>
     <w:semiHidden/>
@@ -1412,16 +1665,16 @@
       </w:tblCellMar>
     </w:tblPr>
   </w:style>
-  <w:style w:type="numbering" w:default="1" w:styleId="Aucuneliste">
+  <w:style w:type="numbering" w:default="1" w:styleId="NoList">
     <w:name w:val="No List"/>
     <w:uiPriority w:val="99"/>
     <w:semiHidden/>
     <w:unhideWhenUsed/>
   </w:style>
-  <w:style w:type="character" w:customStyle="1" w:styleId="Titre2Car">
-    <w:name w:val="Titre 2 Car"/>
-    <w:basedOn w:val="Policepardfaut"/>
-    <w:link w:val="Titre2"/>
+  <w:style w:type="character" w:customStyle="1" w:styleId="Heading2Char">
+    <w:name w:val="Heading 2 Char"/>
+    <w:basedOn w:val="DefaultParagraphFont"/>
+    <w:link w:val="Heading2"/>
     <w:uiPriority w:val="9"/>
     <w:rsid w:val="000A1BF4"/>
     <w:rPr>
@@ -1435,7 +1688,7 @@
   </w:style>
   <w:style w:type="paragraph" w:customStyle="1" w:styleId="Style1">
     <w:name w:val="Style1"/>
-    <w:basedOn w:val="Titre2"/>
+    <w:basedOn w:val="Heading2"/>
     <w:link w:val="Style1Car"/>
     <w:autoRedefine/>
     <w:qFormat/>
@@ -1446,7 +1699,7 @@
   </w:style>
   <w:style w:type="character" w:customStyle="1" w:styleId="Style1Car">
     <w:name w:val="Style1 Car"/>
-    <w:basedOn w:val="Titre2Car"/>
+    <w:basedOn w:val="Heading2Char"/>
     <w:link w:val="Style1"/>
     <w:rsid w:val="000A1BF4"/>
     <w:rPr>
@@ -1458,7 +1711,7 @@
       <w:szCs w:val="26"/>
     </w:rPr>
   </w:style>
-  <w:style w:type="paragraph" w:styleId="Paragraphedeliste">
+  <w:style w:type="paragraph" w:styleId="ListParagraph">
     <w:name w:val="List Paragraph"/>
     <w:basedOn w:val="Normal"/>
     <w:uiPriority w:val="34"/>
@@ -1632,11 +1885,11 @@
     <w:name w:val="Normal"/>
     <w:qFormat/>
   </w:style>
-  <w:style w:type="paragraph" w:styleId="Titre2">
+  <w:style w:type="paragraph" w:styleId="Heading2">
     <w:name w:val="heading 2"/>
     <w:basedOn w:val="Normal"/>
     <w:next w:val="Normal"/>
-    <w:link w:val="Titre2Car"/>
+    <w:link w:val="Heading2Char"/>
     <w:autoRedefine/>
     <w:uiPriority w:val="9"/>
     <w:unhideWhenUsed/>
@@ -1658,13 +1911,13 @@
       <w:szCs w:val="26"/>
     </w:rPr>
   </w:style>
-  <w:style w:type="character" w:default="1" w:styleId="Policepardfaut">
+  <w:style w:type="character" w:default="1" w:styleId="DefaultParagraphFont">
     <w:name w:val="Default Paragraph Font"/>
     <w:uiPriority w:val="1"/>
     <w:semiHidden/>
     <w:unhideWhenUsed/>
   </w:style>
-  <w:style w:type="table" w:default="1" w:styleId="TableauNormal">
+  <w:style w:type="table" w:default="1" w:styleId="TableNormal">
     <w:name w:val="Normal Table"/>
     <w:uiPriority w:val="99"/>
     <w:semiHidden/>
@@ -1679,16 +1932,16 @@
       </w:tblCellMar>
     </w:tblPr>
   </w:style>
-  <w:style w:type="numbering" w:default="1" w:styleId="Aucuneliste">
+  <w:style w:type="numbering" w:default="1" w:styleId="NoList">
     <w:name w:val="No List"/>
     <w:uiPriority w:val="99"/>
     <w:semiHidden/>
     <w:unhideWhenUsed/>
   </w:style>
-  <w:style w:type="character" w:customStyle="1" w:styleId="Titre2Car">
-    <w:name w:val="Titre 2 Car"/>
-    <w:basedOn w:val="Policepardfaut"/>
-    <w:link w:val="Titre2"/>
+  <w:style w:type="character" w:customStyle="1" w:styleId="Heading2Char">
+    <w:name w:val="Heading 2 Char"/>
+    <w:basedOn w:val="DefaultParagraphFont"/>
+    <w:link w:val="Heading2"/>
     <w:uiPriority w:val="9"/>
     <w:rsid w:val="000A1BF4"/>
     <w:rPr>
@@ -1702,7 +1955,7 @@
   </w:style>
   <w:style w:type="paragraph" w:customStyle="1" w:styleId="Style1">
     <w:name w:val="Style1"/>
-    <w:basedOn w:val="Titre2"/>
+    <w:basedOn w:val="Heading2"/>
     <w:link w:val="Style1Car"/>
     <w:autoRedefine/>
     <w:qFormat/>
@@ -1713,7 +1966,7 @@
   </w:style>
   <w:style w:type="character" w:customStyle="1" w:styleId="Style1Car">
     <w:name w:val="Style1 Car"/>
-    <w:basedOn w:val="Titre2Car"/>
+    <w:basedOn w:val="Heading2Char"/>
     <w:link w:val="Style1"/>
     <w:rsid w:val="000A1BF4"/>
     <w:rPr>
@@ -1725,7 +1978,7 @@
       <w:szCs w:val="26"/>
     </w:rPr>
   </w:style>
-  <w:style w:type="paragraph" w:styleId="Paragraphedeliste">
+  <w:style w:type="paragraph" w:styleId="ListParagraph">
     <w:name w:val="List Paragraph"/>
     <w:basedOn w:val="Normal"/>
     <w:uiPriority w:val="34"/>

</xml_diff>